<commit_message>
Sealing The Project Materials
</commit_message>
<xml_diff>
--- a/ISD_Management_of_Judicial_System_P2_Report1.docx
+++ b/ISD_Management_of_Judicial_System_P2_Report1.docx
@@ -1027,7 +1027,6 @@
                 </w14:textFill>
               </w:rPr>
             </w:pPr>
-            <w:proofErr w:type="spellStart"/>
             <w:r>
               <w:rPr>
                 <w:b w:val="0"/>
@@ -1084,10 +1083,146 @@
                   </w14:gradFill>
                 </w14:textFill>
               </w:rPr>
-              <w:t>Shakil</w:t>
+              <w:t>Shakil Ahmed</w:t>
             </w:r>
-            <w:proofErr w:type="spellEnd"/>
+          </w:p>
+        </w:tc>
+        <w:tc>
+          <w:tcPr>
+            <w:tcW w:w="1428" w:type="dxa"/>
+          </w:tcPr>
+          <w:p>
+            <w:pPr>
+              <w:cnfStyle w:val="000000010000" w:firstRow="0" w:lastRow="0" w:firstColumn="0" w:lastColumn="0" w:oddVBand="0" w:evenVBand="0" w:oddHBand="0" w:evenHBand="1" w:firstRowFirstColumn="0" w:firstRowLastColumn="0" w:lastRowFirstColumn="0" w:lastRowLastColumn="0"/>
+              <w:rPr>
+                <w:b/>
+                <w:bCs/>
+                <w:sz w:val="32"/>
+                <w:szCs w:val="32"/>
+                <w:u w:val="single"/>
+                <w:lang w:bidi="bn-BD"/>
+                <w14:textOutline w14:w="5270" w14:cap="flat" w14:cmpd="sng" w14:algn="ctr">
+                  <w14:solidFill>
+                    <w14:schemeClr w14:val="accent1">
+                      <w14:shade w14:val="88000"/>
+                      <w14:satMod w14:val="110000"/>
+                    </w14:schemeClr>
+                  </w14:solidFill>
+                  <w14:prstDash w14:val="solid"/>
+                  <w14:round/>
+                </w14:textOutline>
+                <w14:textFill>
+                  <w14:gradFill>
+                    <w14:gsLst>
+                      <w14:gs w14:pos="0">
+                        <w14:schemeClr w14:val="accent1">
+                          <w14:tint w14:val="40000"/>
+                          <w14:satMod w14:val="250000"/>
+                        </w14:schemeClr>
+                      </w14:gs>
+                      <w14:gs w14:pos="9000">
+                        <w14:schemeClr w14:val="accent1">
+                          <w14:tint w14:val="52000"/>
+                          <w14:satMod w14:val="300000"/>
+                        </w14:schemeClr>
+                      </w14:gs>
+                      <w14:gs w14:pos="50000">
+                        <w14:schemeClr w14:val="accent1">
+                          <w14:shade w14:val="20000"/>
+                          <w14:satMod w14:val="300000"/>
+                        </w14:schemeClr>
+                      </w14:gs>
+                      <w14:gs w14:pos="79000">
+                        <w14:schemeClr w14:val="accent1">
+                          <w14:tint w14:val="52000"/>
+                          <w14:satMod w14:val="300000"/>
+                        </w14:schemeClr>
+                      </w14:gs>
+                      <w14:gs w14:pos="100000">
+                        <w14:schemeClr w14:val="accent1">
+                          <w14:tint w14:val="40000"/>
+                          <w14:satMod w14:val="250000"/>
+                        </w14:schemeClr>
+                      </w14:gs>
+                    </w14:gsLst>
+                    <w14:lin w14:ang="5400000" w14:scaled="0"/>
+                  </w14:gradFill>
+                </w14:textFill>
+              </w:rPr>
+            </w:pPr>
             <w:r>
+              <w:rPr>
+                <w:b/>
+                <w:bCs/>
+                <w:sz w:val="32"/>
+                <w:szCs w:val="32"/>
+                <w:u w:val="single"/>
+                <w:lang w:bidi="bn-BD"/>
+                <w14:textOutline w14:w="5270" w14:cap="flat" w14:cmpd="sng" w14:algn="ctr">
+                  <w14:solidFill>
+                    <w14:schemeClr w14:val="accent1">
+                      <w14:shade w14:val="88000"/>
+                      <w14:satMod w14:val="110000"/>
+                    </w14:schemeClr>
+                  </w14:solidFill>
+                  <w14:prstDash w14:val="solid"/>
+                  <w14:round/>
+                </w14:textOutline>
+                <w14:textFill>
+                  <w14:gradFill>
+                    <w14:gsLst>
+                      <w14:gs w14:pos="0">
+                        <w14:schemeClr w14:val="accent1">
+                          <w14:tint w14:val="40000"/>
+                          <w14:satMod w14:val="250000"/>
+                        </w14:schemeClr>
+                      </w14:gs>
+                      <w14:gs w14:pos="9000">
+                        <w14:schemeClr w14:val="accent1">
+                          <w14:tint w14:val="52000"/>
+                          <w14:satMod w14:val="300000"/>
+                        </w14:schemeClr>
+                      </w14:gs>
+                      <w14:gs w14:pos="50000">
+                        <w14:schemeClr w14:val="accent1">
+                          <w14:shade w14:val="20000"/>
+                          <w14:satMod w14:val="300000"/>
+                        </w14:schemeClr>
+                      </w14:gs>
+                      <w14:gs w14:pos="79000">
+                        <w14:schemeClr w14:val="accent1">
+                          <w14:tint w14:val="52000"/>
+                          <w14:satMod w14:val="300000"/>
+                        </w14:schemeClr>
+                      </w14:gs>
+                      <w14:gs w14:pos="100000">
+                        <w14:schemeClr w14:val="accent1">
+                          <w14:tint w14:val="40000"/>
+                          <w14:satMod w14:val="250000"/>
+                        </w14:schemeClr>
+                      </w14:gs>
+                    </w14:gsLst>
+                    <w14:lin w14:ang="5400000" w14:scaled="0"/>
+                  </w14:gradFill>
+                </w14:textFill>
+              </w:rPr>
+              <w:t>1005014</w:t>
+            </w:r>
+          </w:p>
+        </w:tc>
+      </w:tr>
+      <w:tr>
+        <w:trPr>
+          <w:cnfStyle w:val="000000100000" w:firstRow="0" w:lastRow="0" w:firstColumn="0" w:lastColumn="0" w:oddVBand="0" w:evenVBand="0" w:oddHBand="1" w:evenHBand="0" w:firstRowFirstColumn="0" w:firstRowLastColumn="0" w:lastRowFirstColumn="0" w:lastRowLastColumn="0"/>
+          <w:trHeight w:val="397"/>
+        </w:trPr>
+        <w:tc>
+          <w:tcPr>
+            <w:cnfStyle w:val="001000000000" w:firstRow="0" w:lastRow="0" w:firstColumn="1" w:lastColumn="0" w:oddVBand="0" w:evenVBand="0" w:oddHBand="0" w:evenHBand="0" w:firstRowFirstColumn="0" w:firstRowLastColumn="0" w:lastRowFirstColumn="0" w:lastRowLastColumn="0"/>
+            <w:tcW w:w="3180" w:type="dxa"/>
+          </w:tcPr>
+          <w:p>
+            <w:pPr>
               <w:rPr>
                 <w:b w:val="0"/>
                 <w:bCs w:val="0"/>
@@ -1143,7 +1278,64 @@
                   </w14:gradFill>
                 </w14:textFill>
               </w:rPr>
-              <w:t xml:space="preserve"> Ahmed</w:t>
+            </w:pPr>
+            <w:r>
+              <w:rPr>
+                <w:b w:val="0"/>
+                <w:bCs w:val="0"/>
+                <w:sz w:val="32"/>
+                <w:szCs w:val="32"/>
+                <w:u w:val="single"/>
+                <w:lang w:bidi="bn-BD"/>
+                <w14:textOutline w14:w="5270" w14:cap="flat" w14:cmpd="sng" w14:algn="ctr">
+                  <w14:solidFill>
+                    <w14:schemeClr w14:val="accent1">
+                      <w14:shade w14:val="88000"/>
+                      <w14:satMod w14:val="110000"/>
+                    </w14:schemeClr>
+                  </w14:solidFill>
+                  <w14:prstDash w14:val="solid"/>
+                  <w14:round/>
+                </w14:textOutline>
+                <w14:textFill>
+                  <w14:gradFill>
+                    <w14:gsLst>
+                      <w14:gs w14:pos="0">
+                        <w14:schemeClr w14:val="accent1">
+                          <w14:tint w14:val="40000"/>
+                          <w14:satMod w14:val="250000"/>
+                        </w14:schemeClr>
+                      </w14:gs>
+                      <w14:gs w14:pos="9000">
+                        <w14:schemeClr w14:val="accent1">
+                          <w14:tint w14:val="52000"/>
+                          <w14:satMod w14:val="300000"/>
+                        </w14:schemeClr>
+                      </w14:gs>
+                      <w14:gs w14:pos="50000">
+                        <w14:schemeClr w14:val="accent1">
+                          <w14:shade w14:val="20000"/>
+                          <w14:satMod w14:val="300000"/>
+                        </w14:schemeClr>
+                      </w14:gs>
+                      <w14:gs w14:pos="79000">
+                        <w14:schemeClr w14:val="accent1">
+                          <w14:tint w14:val="52000"/>
+                          <w14:satMod w14:val="300000"/>
+                        </w14:schemeClr>
+                      </w14:gs>
+                      <w14:gs w14:pos="100000">
+                        <w14:schemeClr w14:val="accent1">
+                          <w14:tint w14:val="40000"/>
+                          <w14:satMod w14:val="250000"/>
+                        </w14:schemeClr>
+                      </w14:gs>
+                    </w14:gsLst>
+                    <w14:lin w14:ang="5400000" w14:scaled="0"/>
+                  </w14:gradFill>
+                </w14:textFill>
+              </w:rPr>
+              <w:t>Md. Touhiduzzaman</w:t>
             </w:r>
           </w:p>
         </w:tc>
@@ -1153,7 +1345,7 @@
           </w:tcPr>
           <w:p>
             <w:pPr>
-              <w:cnfStyle w:val="000000010000" w:firstRow="0" w:lastRow="0" w:firstColumn="0" w:lastColumn="0" w:oddVBand="0" w:evenVBand="0" w:oddHBand="0" w:evenHBand="1" w:firstRowFirstColumn="0" w:firstRowLastColumn="0" w:lastRowFirstColumn="0" w:lastRowLastColumn="0"/>
+              <w:cnfStyle w:val="000000100000" w:firstRow="0" w:lastRow="0" w:firstColumn="0" w:lastColumn="0" w:oddVBand="0" w:evenVBand="0" w:oddHBand="1" w:evenHBand="0" w:firstRowFirstColumn="0" w:firstRowLastColumn="0" w:lastRowFirstColumn="0" w:lastRowLastColumn="0"/>
               <w:rPr>
                 <w:b/>
                 <w:bCs/>
@@ -1266,15 +1458,15 @@
                   </w14:gradFill>
                 </w14:textFill>
               </w:rPr>
-              <w:t>1005014</w:t>
+              <w:t>1005018</w:t>
             </w:r>
           </w:p>
         </w:tc>
       </w:tr>
       <w:tr>
         <w:trPr>
-          <w:cnfStyle w:val="000000100000" w:firstRow="0" w:lastRow="0" w:firstColumn="0" w:lastColumn="0" w:oddVBand="0" w:evenVBand="0" w:oddHBand="1" w:evenHBand="0" w:firstRowFirstColumn="0" w:firstRowLastColumn="0" w:lastRowFirstColumn="0" w:lastRowLastColumn="0"/>
-          <w:trHeight w:val="397"/>
+          <w:cnfStyle w:val="000000010000" w:firstRow="0" w:lastRow="0" w:firstColumn="0" w:lastColumn="0" w:oddVBand="0" w:evenVBand="0" w:oddHBand="0" w:evenHBand="1" w:firstRowFirstColumn="0" w:firstRowLastColumn="0" w:lastRowFirstColumn="0" w:lastRowLastColumn="0"/>
+          <w:trHeight w:val="412"/>
         </w:trPr>
         <w:tc>
           <w:tcPr>
@@ -1395,7 +1587,7 @@
                   </w14:gradFill>
                 </w14:textFill>
               </w:rPr>
-              <w:t>Md. Touhiduzzaman</w:t>
+              <w:t>Shohan Al Jannat</w:t>
             </w:r>
           </w:p>
         </w:tc>
@@ -1405,7 +1597,7 @@
           </w:tcPr>
           <w:p>
             <w:pPr>
-              <w:cnfStyle w:val="000000100000" w:firstRow="0" w:lastRow="0" w:firstColumn="0" w:lastColumn="0" w:oddVBand="0" w:evenVBand="0" w:oddHBand="1" w:evenHBand="0" w:firstRowFirstColumn="0" w:firstRowLastColumn="0" w:lastRowFirstColumn="0" w:lastRowLastColumn="0"/>
+              <w:cnfStyle w:val="000000010000" w:firstRow="0" w:lastRow="0" w:firstColumn="0" w:lastColumn="0" w:oddVBand="0" w:evenVBand="0" w:oddHBand="0" w:evenHBand="1" w:firstRowFirstColumn="0" w:firstRowLastColumn="0" w:lastRowFirstColumn="0" w:lastRowLastColumn="0"/>
               <w:rPr>
                 <w:b/>
                 <w:bCs/>
@@ -1518,14 +1710,14 @@
                   </w14:gradFill>
                 </w14:textFill>
               </w:rPr>
-              <w:t>1005018</w:t>
+              <w:t>1005023</w:t>
             </w:r>
           </w:p>
         </w:tc>
       </w:tr>
       <w:tr>
         <w:trPr>
-          <w:cnfStyle w:val="000000010000" w:firstRow="0" w:lastRow="0" w:firstColumn="0" w:lastColumn="0" w:oddVBand="0" w:evenVBand="0" w:oddHBand="0" w:evenHBand="1" w:firstRowFirstColumn="0" w:firstRowLastColumn="0" w:lastRowFirstColumn="0" w:lastRowLastColumn="0"/>
+          <w:cnfStyle w:val="000000100000" w:firstRow="0" w:lastRow="0" w:firstColumn="0" w:lastColumn="0" w:oddVBand="0" w:evenVBand="0" w:oddHBand="1" w:evenHBand="0" w:firstRowFirstColumn="0" w:firstRowLastColumn="0" w:lastRowFirstColumn="0" w:lastRowLastColumn="0"/>
           <w:trHeight w:val="412"/>
         </w:trPr>
         <w:tc>
@@ -1591,7 +1783,6 @@
                 </w14:textFill>
               </w:rPr>
             </w:pPr>
-            <w:proofErr w:type="spellStart"/>
             <w:r>
               <w:rPr>
                 <w:b w:val="0"/>
@@ -1648,127 +1839,8 @@
                   </w14:gradFill>
                 </w14:textFill>
               </w:rPr>
-              <w:t>Shohan</w:t>
+              <w:t>Tanzeer Hossain</w:t>
             </w:r>
-            <w:proofErr w:type="spellEnd"/>
-            <w:r>
-              <w:rPr>
-                <w:b w:val="0"/>
-                <w:bCs w:val="0"/>
-                <w:sz w:val="32"/>
-                <w:szCs w:val="32"/>
-                <w:u w:val="single"/>
-                <w:lang w:bidi="bn-BD"/>
-                <w14:textOutline w14:w="5270" w14:cap="flat" w14:cmpd="sng" w14:algn="ctr">
-                  <w14:solidFill>
-                    <w14:schemeClr w14:val="accent1">
-                      <w14:shade w14:val="88000"/>
-                      <w14:satMod w14:val="110000"/>
-                    </w14:schemeClr>
-                  </w14:solidFill>
-                  <w14:prstDash w14:val="solid"/>
-                  <w14:round/>
-                </w14:textOutline>
-                <w14:textFill>
-                  <w14:gradFill>
-                    <w14:gsLst>
-                      <w14:gs w14:pos="0">
-                        <w14:schemeClr w14:val="accent1">
-                          <w14:tint w14:val="40000"/>
-                          <w14:satMod w14:val="250000"/>
-                        </w14:schemeClr>
-                      </w14:gs>
-                      <w14:gs w14:pos="9000">
-                        <w14:schemeClr w14:val="accent1">
-                          <w14:tint w14:val="52000"/>
-                          <w14:satMod w14:val="300000"/>
-                        </w14:schemeClr>
-                      </w14:gs>
-                      <w14:gs w14:pos="50000">
-                        <w14:schemeClr w14:val="accent1">
-                          <w14:shade w14:val="20000"/>
-                          <w14:satMod w14:val="300000"/>
-                        </w14:schemeClr>
-                      </w14:gs>
-                      <w14:gs w14:pos="79000">
-                        <w14:schemeClr w14:val="accent1">
-                          <w14:tint w14:val="52000"/>
-                          <w14:satMod w14:val="300000"/>
-                        </w14:schemeClr>
-                      </w14:gs>
-                      <w14:gs w14:pos="100000">
-                        <w14:schemeClr w14:val="accent1">
-                          <w14:tint w14:val="40000"/>
-                          <w14:satMod w14:val="250000"/>
-                        </w14:schemeClr>
-                      </w14:gs>
-                    </w14:gsLst>
-                    <w14:lin w14:ang="5400000" w14:scaled="0"/>
-                  </w14:gradFill>
-                </w14:textFill>
-              </w:rPr>
-              <w:t xml:space="preserve"> Al </w:t>
-            </w:r>
-            <w:proofErr w:type="spellStart"/>
-            <w:r>
-              <w:rPr>
-                <w:b w:val="0"/>
-                <w:bCs w:val="0"/>
-                <w:sz w:val="32"/>
-                <w:szCs w:val="32"/>
-                <w:u w:val="single"/>
-                <w:lang w:bidi="bn-BD"/>
-                <w14:textOutline w14:w="5270" w14:cap="flat" w14:cmpd="sng" w14:algn="ctr">
-                  <w14:solidFill>
-                    <w14:schemeClr w14:val="accent1">
-                      <w14:shade w14:val="88000"/>
-                      <w14:satMod w14:val="110000"/>
-                    </w14:schemeClr>
-                  </w14:solidFill>
-                  <w14:prstDash w14:val="solid"/>
-                  <w14:round/>
-                </w14:textOutline>
-                <w14:textFill>
-                  <w14:gradFill>
-                    <w14:gsLst>
-                      <w14:gs w14:pos="0">
-                        <w14:schemeClr w14:val="accent1">
-                          <w14:tint w14:val="40000"/>
-                          <w14:satMod w14:val="250000"/>
-                        </w14:schemeClr>
-                      </w14:gs>
-                      <w14:gs w14:pos="9000">
-                        <w14:schemeClr w14:val="accent1">
-                          <w14:tint w14:val="52000"/>
-                          <w14:satMod w14:val="300000"/>
-                        </w14:schemeClr>
-                      </w14:gs>
-                      <w14:gs w14:pos="50000">
-                        <w14:schemeClr w14:val="accent1">
-                          <w14:shade w14:val="20000"/>
-                          <w14:satMod w14:val="300000"/>
-                        </w14:schemeClr>
-                      </w14:gs>
-                      <w14:gs w14:pos="79000">
-                        <w14:schemeClr w14:val="accent1">
-                          <w14:tint w14:val="52000"/>
-                          <w14:satMod w14:val="300000"/>
-                        </w14:schemeClr>
-                      </w14:gs>
-                      <w14:gs w14:pos="100000">
-                        <w14:schemeClr w14:val="accent1">
-                          <w14:tint w14:val="40000"/>
-                          <w14:satMod w14:val="250000"/>
-                        </w14:schemeClr>
-                      </w14:gs>
-                    </w14:gsLst>
-                    <w14:lin w14:ang="5400000" w14:scaled="0"/>
-                  </w14:gradFill>
-                </w14:textFill>
-              </w:rPr>
-              <w:t>Jannat</w:t>
-            </w:r>
-            <w:proofErr w:type="spellEnd"/>
           </w:p>
         </w:tc>
         <w:tc>
@@ -1777,7 +1849,7 @@
           </w:tcPr>
           <w:p>
             <w:pPr>
-              <w:cnfStyle w:val="000000010000" w:firstRow="0" w:lastRow="0" w:firstColumn="0" w:lastColumn="0" w:oddVBand="0" w:evenVBand="0" w:oddHBand="0" w:evenHBand="1" w:firstRowFirstColumn="0" w:firstRowLastColumn="0" w:lastRowFirstColumn="0" w:lastRowLastColumn="0"/>
+              <w:cnfStyle w:val="000000100000" w:firstRow="0" w:lastRow="0" w:firstColumn="0" w:lastColumn="0" w:oddVBand="0" w:evenVBand="0" w:oddHBand="1" w:evenHBand="0" w:firstRowFirstColumn="0" w:firstRowLastColumn="0" w:lastRowFirstColumn="0" w:lastRowLastColumn="0"/>
               <w:rPr>
                 <w:b/>
                 <w:bCs/>
@@ -1890,258 +1962,6 @@
                   </w14:gradFill>
                 </w14:textFill>
               </w:rPr>
-              <w:t>1005023</w:t>
-            </w:r>
-          </w:p>
-        </w:tc>
-      </w:tr>
-      <w:tr>
-        <w:trPr>
-          <w:cnfStyle w:val="000000100000" w:firstRow="0" w:lastRow="0" w:firstColumn="0" w:lastColumn="0" w:oddVBand="0" w:evenVBand="0" w:oddHBand="1" w:evenHBand="0" w:firstRowFirstColumn="0" w:firstRowLastColumn="0" w:lastRowFirstColumn="0" w:lastRowLastColumn="0"/>
-          <w:trHeight w:val="412"/>
-        </w:trPr>
-        <w:tc>
-          <w:tcPr>
-            <w:cnfStyle w:val="001000000000" w:firstRow="0" w:lastRow="0" w:firstColumn="1" w:lastColumn="0" w:oddVBand="0" w:evenVBand="0" w:oddHBand="0" w:evenHBand="0" w:firstRowFirstColumn="0" w:firstRowLastColumn="0" w:lastRowFirstColumn="0" w:lastRowLastColumn="0"/>
-            <w:tcW w:w="3180" w:type="dxa"/>
-          </w:tcPr>
-          <w:p>
-            <w:pPr>
-              <w:rPr>
-                <w:b w:val="0"/>
-                <w:bCs w:val="0"/>
-                <w:sz w:val="32"/>
-                <w:szCs w:val="32"/>
-                <w:u w:val="single"/>
-                <w:lang w:bidi="bn-BD"/>
-                <w14:textOutline w14:w="5270" w14:cap="flat" w14:cmpd="sng" w14:algn="ctr">
-                  <w14:solidFill>
-                    <w14:schemeClr w14:val="accent1">
-                      <w14:shade w14:val="88000"/>
-                      <w14:satMod w14:val="110000"/>
-                    </w14:schemeClr>
-                  </w14:solidFill>
-                  <w14:prstDash w14:val="solid"/>
-                  <w14:round/>
-                </w14:textOutline>
-                <w14:textFill>
-                  <w14:gradFill>
-                    <w14:gsLst>
-                      <w14:gs w14:pos="0">
-                        <w14:schemeClr w14:val="accent1">
-                          <w14:tint w14:val="40000"/>
-                          <w14:satMod w14:val="250000"/>
-                        </w14:schemeClr>
-                      </w14:gs>
-                      <w14:gs w14:pos="9000">
-                        <w14:schemeClr w14:val="accent1">
-                          <w14:tint w14:val="52000"/>
-                          <w14:satMod w14:val="300000"/>
-                        </w14:schemeClr>
-                      </w14:gs>
-                      <w14:gs w14:pos="50000">
-                        <w14:schemeClr w14:val="accent1">
-                          <w14:shade w14:val="20000"/>
-                          <w14:satMod w14:val="300000"/>
-                        </w14:schemeClr>
-                      </w14:gs>
-                      <w14:gs w14:pos="79000">
-                        <w14:schemeClr w14:val="accent1">
-                          <w14:tint w14:val="52000"/>
-                          <w14:satMod w14:val="300000"/>
-                        </w14:schemeClr>
-                      </w14:gs>
-                      <w14:gs w14:pos="100000">
-                        <w14:schemeClr w14:val="accent1">
-                          <w14:tint w14:val="40000"/>
-                          <w14:satMod w14:val="250000"/>
-                        </w14:schemeClr>
-                      </w14:gs>
-                    </w14:gsLst>
-                    <w14:lin w14:ang="5400000" w14:scaled="0"/>
-                  </w14:gradFill>
-                </w14:textFill>
-              </w:rPr>
-            </w:pPr>
-            <w:r>
-              <w:rPr>
-                <w:b w:val="0"/>
-                <w:bCs w:val="0"/>
-                <w:sz w:val="32"/>
-                <w:szCs w:val="32"/>
-                <w:u w:val="single"/>
-                <w:lang w:bidi="bn-BD"/>
-                <w14:textOutline w14:w="5270" w14:cap="flat" w14:cmpd="sng" w14:algn="ctr">
-                  <w14:solidFill>
-                    <w14:schemeClr w14:val="accent1">
-                      <w14:shade w14:val="88000"/>
-                      <w14:satMod w14:val="110000"/>
-                    </w14:schemeClr>
-                  </w14:solidFill>
-                  <w14:prstDash w14:val="solid"/>
-                  <w14:round/>
-                </w14:textOutline>
-                <w14:textFill>
-                  <w14:gradFill>
-                    <w14:gsLst>
-                      <w14:gs w14:pos="0">
-                        <w14:schemeClr w14:val="accent1">
-                          <w14:tint w14:val="40000"/>
-                          <w14:satMod w14:val="250000"/>
-                        </w14:schemeClr>
-                      </w14:gs>
-                      <w14:gs w14:pos="9000">
-                        <w14:schemeClr w14:val="accent1">
-                          <w14:tint w14:val="52000"/>
-                          <w14:satMod w14:val="300000"/>
-                        </w14:schemeClr>
-                      </w14:gs>
-                      <w14:gs w14:pos="50000">
-                        <w14:schemeClr w14:val="accent1">
-                          <w14:shade w14:val="20000"/>
-                          <w14:satMod w14:val="300000"/>
-                        </w14:schemeClr>
-                      </w14:gs>
-                      <w14:gs w14:pos="79000">
-                        <w14:schemeClr w14:val="accent1">
-                          <w14:tint w14:val="52000"/>
-                          <w14:satMod w14:val="300000"/>
-                        </w14:schemeClr>
-                      </w14:gs>
-                      <w14:gs w14:pos="100000">
-                        <w14:schemeClr w14:val="accent1">
-                          <w14:tint w14:val="40000"/>
-                          <w14:satMod w14:val="250000"/>
-                        </w14:schemeClr>
-                      </w14:gs>
-                    </w14:gsLst>
-                    <w14:lin w14:ang="5400000" w14:scaled="0"/>
-                  </w14:gradFill>
-                </w14:textFill>
-              </w:rPr>
-              <w:t>Tanzeer Hossain</w:t>
-            </w:r>
-          </w:p>
-        </w:tc>
-        <w:tc>
-          <w:tcPr>
-            <w:tcW w:w="1428" w:type="dxa"/>
-          </w:tcPr>
-          <w:p>
-            <w:pPr>
-              <w:cnfStyle w:val="000000100000" w:firstRow="0" w:lastRow="0" w:firstColumn="0" w:lastColumn="0" w:oddVBand="0" w:evenVBand="0" w:oddHBand="1" w:evenHBand="0" w:firstRowFirstColumn="0" w:firstRowLastColumn="0" w:lastRowFirstColumn="0" w:lastRowLastColumn="0"/>
-              <w:rPr>
-                <w:b/>
-                <w:bCs/>
-                <w:sz w:val="32"/>
-                <w:szCs w:val="32"/>
-                <w:u w:val="single"/>
-                <w:lang w:bidi="bn-BD"/>
-                <w14:textOutline w14:w="5270" w14:cap="flat" w14:cmpd="sng" w14:algn="ctr">
-                  <w14:solidFill>
-                    <w14:schemeClr w14:val="accent1">
-                      <w14:shade w14:val="88000"/>
-                      <w14:satMod w14:val="110000"/>
-                    </w14:schemeClr>
-                  </w14:solidFill>
-                  <w14:prstDash w14:val="solid"/>
-                  <w14:round/>
-                </w14:textOutline>
-                <w14:textFill>
-                  <w14:gradFill>
-                    <w14:gsLst>
-                      <w14:gs w14:pos="0">
-                        <w14:schemeClr w14:val="accent1">
-                          <w14:tint w14:val="40000"/>
-                          <w14:satMod w14:val="250000"/>
-                        </w14:schemeClr>
-                      </w14:gs>
-                      <w14:gs w14:pos="9000">
-                        <w14:schemeClr w14:val="accent1">
-                          <w14:tint w14:val="52000"/>
-                          <w14:satMod w14:val="300000"/>
-                        </w14:schemeClr>
-                      </w14:gs>
-                      <w14:gs w14:pos="50000">
-                        <w14:schemeClr w14:val="accent1">
-                          <w14:shade w14:val="20000"/>
-                          <w14:satMod w14:val="300000"/>
-                        </w14:schemeClr>
-                      </w14:gs>
-                      <w14:gs w14:pos="79000">
-                        <w14:schemeClr w14:val="accent1">
-                          <w14:tint w14:val="52000"/>
-                          <w14:satMod w14:val="300000"/>
-                        </w14:schemeClr>
-                      </w14:gs>
-                      <w14:gs w14:pos="100000">
-                        <w14:schemeClr w14:val="accent1">
-                          <w14:tint w14:val="40000"/>
-                          <w14:satMod w14:val="250000"/>
-                        </w14:schemeClr>
-                      </w14:gs>
-                    </w14:gsLst>
-                    <w14:lin w14:ang="5400000" w14:scaled="0"/>
-                  </w14:gradFill>
-                </w14:textFill>
-              </w:rPr>
-            </w:pPr>
-            <w:r>
-              <w:rPr>
-                <w:b/>
-                <w:bCs/>
-                <w:sz w:val="32"/>
-                <w:szCs w:val="32"/>
-                <w:u w:val="single"/>
-                <w:lang w:bidi="bn-BD"/>
-                <w14:textOutline w14:w="5270" w14:cap="flat" w14:cmpd="sng" w14:algn="ctr">
-                  <w14:solidFill>
-                    <w14:schemeClr w14:val="accent1">
-                      <w14:shade w14:val="88000"/>
-                      <w14:satMod w14:val="110000"/>
-                    </w14:schemeClr>
-                  </w14:solidFill>
-                  <w14:prstDash w14:val="solid"/>
-                  <w14:round/>
-                </w14:textOutline>
-                <w14:textFill>
-                  <w14:gradFill>
-                    <w14:gsLst>
-                      <w14:gs w14:pos="0">
-                        <w14:schemeClr w14:val="accent1">
-                          <w14:tint w14:val="40000"/>
-                          <w14:satMod w14:val="250000"/>
-                        </w14:schemeClr>
-                      </w14:gs>
-                      <w14:gs w14:pos="9000">
-                        <w14:schemeClr w14:val="accent1">
-                          <w14:tint w14:val="52000"/>
-                          <w14:satMod w14:val="300000"/>
-                        </w14:schemeClr>
-                      </w14:gs>
-                      <w14:gs w14:pos="50000">
-                        <w14:schemeClr w14:val="accent1">
-                          <w14:shade w14:val="20000"/>
-                          <w14:satMod w14:val="300000"/>
-                        </w14:schemeClr>
-                      </w14:gs>
-                      <w14:gs w14:pos="79000">
-                        <w14:schemeClr w14:val="accent1">
-                          <w14:tint w14:val="52000"/>
-                          <w14:satMod w14:val="300000"/>
-                        </w14:schemeClr>
-                      </w14:gs>
-                      <w14:gs w14:pos="100000">
-                        <w14:schemeClr w14:val="accent1">
-                          <w14:tint w14:val="40000"/>
-                          <w14:satMod w14:val="250000"/>
-                        </w14:schemeClr>
-                      </w14:gs>
-                    </w14:gsLst>
-                    <w14:lin w14:ang="5400000" w14:scaled="0"/>
-                  </w14:gradFill>
-                </w14:textFill>
-              </w:rPr>
               <w:t>1005029</w:t>
             </w:r>
           </w:p>
@@ -3045,9 +2865,8 @@
             <w14:round/>
           </w14:textOutline>
         </w:rPr>
-        <w:t>A cause-list is generated every day by the CMM which contains information about which magistrate is assigned to which zone</w:t>
+        <w:t>A cause-list is generated every day by the CMM which contains information about which magist</w:t>
       </w:r>
-      <w:proofErr w:type="gramStart"/>
       <w:r>
         <w:rPr>
           <w:sz w:val="32"/>
@@ -3064,9 +2883,8 @@
             <w14:round/>
           </w14:textOutline>
         </w:rPr>
-        <w:t>,  what</w:t>
+        <w:t xml:space="preserve">rate is assigned to which zone, </w:t>
       </w:r>
-      <w:proofErr w:type="gramEnd"/>
       <w:r>
         <w:rPr>
           <w:sz w:val="32"/>
@@ -3083,7 +2901,7 @@
             <w14:round/>
           </w14:textOutline>
         </w:rPr>
-        <w:t xml:space="preserve"> are the running cases of this zone and also information about the case’s state. </w:t>
+        <w:t xml:space="preserve">what are the running cases of this zone and also information about the case’s state. </w:t>
       </w:r>
     </w:p>
     <w:p>
@@ -3270,14 +3088,14 @@
       <w:tblPr>
         <w:tblStyle w:val="LightShading-Accent1"/>
         <w:tblpPr w:leftFromText="180" w:rightFromText="180" w:vertAnchor="text" w:horzAnchor="margin" w:tblpY="-500"/>
-        <w:tblW w:w="0" w:type="auto"/>
+        <w:tblW w:w="10008" w:type="dxa"/>
         <w:tblLook w:val="04A0" w:firstRow="1" w:lastRow="0" w:firstColumn="1" w:lastColumn="0" w:noHBand="0" w:noVBand="1"/>
       </w:tblPr>
       <w:tblGrid>
         <w:gridCol w:w="2628"/>
         <w:gridCol w:w="1646"/>
         <w:gridCol w:w="3484"/>
-        <w:gridCol w:w="1656"/>
+        <w:gridCol w:w="2250"/>
       </w:tblGrid>
       <w:tr>
         <w:trPr>
@@ -3714,7 +3532,7 @@
         </w:tc>
         <w:tc>
           <w:tcPr>
-            <w:tcW w:w="1656" w:type="dxa"/>
+            <w:tcW w:w="2250" w:type="dxa"/>
           </w:tcPr>
           <w:p>
             <w:pPr>
@@ -3970,7 +3788,6 @@
                 </w14:textFill>
               </w:rPr>
             </w:pPr>
-            <w:proofErr w:type="spellStart"/>
             <w:r>
               <w:rPr>
                 <w:bCs/>
@@ -4014,20 +3831,9 @@
                   </w14:gradFill>
                 </w14:textFill>
               </w:rPr>
-              <w:t>Asap</w:t>
+              <w:t>A</w:t>
             </w:r>
-            <w:proofErr w:type="spellEnd"/>
-          </w:p>
-        </w:tc>
-        <w:tc>
-          <w:tcPr>
-            <w:tcW w:w="3484" w:type="dxa"/>
-          </w:tcPr>
-          <w:p>
-            <w:pPr>
-              <w:pStyle w:val="ListParagraph"/>
-              <w:ind w:left="0"/>
-              <w:cnfStyle w:val="000000100000" w:firstRow="0" w:lastRow="0" w:firstColumn="0" w:lastColumn="0" w:oddVBand="0" w:evenVBand="0" w:oddHBand="1" w:evenHBand="0" w:firstRowFirstColumn="0" w:firstRowLastColumn="0" w:lastRowFirstColumn="0" w:lastRowLastColumn="0"/>
+            <w:r>
               <w:rPr>
                 <w:bCs/>
                 <w:sz w:val="32"/>
@@ -4070,8 +3876,19 @@
                   </w14:gradFill>
                 </w14:textFill>
               </w:rPr>
-            </w:pPr>
-            <w:r>
+              <w:t>SAP</w:t>
+            </w:r>
+          </w:p>
+        </w:tc>
+        <w:tc>
+          <w:tcPr>
+            <w:tcW w:w="3484" w:type="dxa"/>
+          </w:tcPr>
+          <w:p>
+            <w:pPr>
+              <w:pStyle w:val="ListParagraph"/>
+              <w:ind w:left="0"/>
+              <w:cnfStyle w:val="000000100000" w:firstRow="0" w:lastRow="0" w:firstColumn="0" w:lastColumn="0" w:oddVBand="0" w:evenVBand="0" w:oddHBand="1" w:evenHBand="0" w:firstRowFirstColumn="0" w:firstRowLastColumn="0" w:lastRowFirstColumn="0" w:lastRowLastColumn="0"/>
               <w:rPr>
                 <w:bCs/>
                 <w:sz w:val="32"/>
@@ -4114,13 +3931,57 @@
                   </w14:gradFill>
                 </w14:textFill>
               </w:rPr>
+            </w:pPr>
+            <w:r>
+              <w:rPr>
+                <w:bCs/>
+                <w:sz w:val="32"/>
+                <w:szCs w:val="32"/>
+                <w:lang w:bidi="bn-BD"/>
+                <w14:shadow w14:blurRad="69850" w14:dist="43180" w14:dir="5400000" w14:sx="0" w14:sy="0" w14:kx="0" w14:ky="0" w14:algn="none">
+                  <w14:srgbClr w14:val="000000">
+                    <w14:alpha w14:val="35000"/>
+                  </w14:srgbClr>
+                </w14:shadow>
+                <w14:textOutline w14:w="952" w14:cap="flat" w14:cmpd="sng" w14:algn="ctr">
+                  <w14:noFill/>
+                  <w14:prstDash w14:val="solid"/>
+                  <w14:round/>
+                </w14:textOutline>
+                <w14:textFill>
+                  <w14:gradFill>
+                    <w14:gsLst>
+                      <w14:gs w14:pos="0">
+                        <w14:schemeClr w14:val="accent6">
+                          <w14:shade w14:val="20000"/>
+                          <w14:satMod w14:val="200000"/>
+                        </w14:schemeClr>
+                      </w14:gs>
+                      <w14:gs w14:pos="78000">
+                        <w14:schemeClr w14:val="accent6">
+                          <w14:tint w14:val="90000"/>
+                          <w14:shade w14:val="89000"/>
+                          <w14:satMod w14:val="220000"/>
+                        </w14:schemeClr>
+                      </w14:gs>
+                      <w14:gs w14:pos="100000">
+                        <w14:schemeClr w14:val="accent6">
+                          <w14:tint w14:val="12000"/>
+                          <w14:satMod w14:val="255000"/>
+                        </w14:schemeClr>
+                      </w14:gs>
+                    </w14:gsLst>
+                    <w14:lin w14:ang="5400000" w14:scaled="0"/>
+                  </w14:gradFill>
+                </w14:textFill>
+              </w:rPr>
               <w:t>Automated FIR submission to the GRO from the Duty Officer, as soon as the case is filled.</w:t>
             </w:r>
           </w:p>
         </w:tc>
         <w:tc>
           <w:tcPr>
-            <w:tcW w:w="1656" w:type="dxa"/>
+            <w:tcW w:w="2250" w:type="dxa"/>
           </w:tcPr>
           <w:p>
             <w:pPr>
@@ -4523,7 +4384,7 @@
         </w:tc>
         <w:tc>
           <w:tcPr>
-            <w:tcW w:w="1656" w:type="dxa"/>
+            <w:tcW w:w="2250" w:type="dxa"/>
           </w:tcPr>
           <w:p>
             <w:pPr>
@@ -4926,7 +4787,7 @@
         </w:tc>
         <w:tc>
           <w:tcPr>
-            <w:tcW w:w="1656" w:type="dxa"/>
+            <w:tcW w:w="2250" w:type="dxa"/>
             <w:vMerge w:val="restart"/>
           </w:tcPr>
           <w:p>
@@ -5385,7 +5246,7 @@
         </w:tc>
         <w:tc>
           <w:tcPr>
-            <w:tcW w:w="1656" w:type="dxa"/>
+            <w:tcW w:w="2250" w:type="dxa"/>
             <w:vMerge/>
             <w:shd w:val="clear" w:color="auto" w:fill="DBE5F1" w:themeFill="accent1" w:themeFillTint="33"/>
           </w:tcPr>
@@ -5703,7 +5564,7 @@
         </w:tc>
         <w:tc>
           <w:tcPr>
-            <w:tcW w:w="1656" w:type="dxa"/>
+            <w:tcW w:w="2250" w:type="dxa"/>
             <w:vMerge/>
           </w:tcPr>
           <w:p>
@@ -6062,7 +5923,7 @@
         </w:tc>
         <w:tc>
           <w:tcPr>
-            <w:tcW w:w="1656" w:type="dxa"/>
+            <w:tcW w:w="2250" w:type="dxa"/>
           </w:tcPr>
           <w:p>
             <w:pPr>
@@ -6467,7 +6328,7 @@
         </w:tc>
         <w:tc>
           <w:tcPr>
-            <w:tcW w:w="1656" w:type="dxa"/>
+            <w:tcW w:w="2250" w:type="dxa"/>
           </w:tcPr>
           <w:p>
             <w:pPr>
@@ -6961,7 +6822,7 @@
         </w:tc>
         <w:tc>
           <w:tcPr>
-            <w:tcW w:w="1656" w:type="dxa"/>
+            <w:tcW w:w="2250" w:type="dxa"/>
           </w:tcPr>
           <w:p>
             <w:pPr>
@@ -7366,7 +7227,7 @@
         </w:tc>
         <w:tc>
           <w:tcPr>
-            <w:tcW w:w="1656" w:type="dxa"/>
+            <w:tcW w:w="2250" w:type="dxa"/>
           </w:tcPr>
           <w:p>
             <w:pPr>
@@ -7473,30 +7334,14 @@
         <w:pStyle w:val="Caption"/>
         <w:framePr w:hSpace="187" w:wrap="around" w:vAnchor="text" w:hAnchor="page" w:x="4385" w:y="12535"/>
       </w:pPr>
-      <w:r>
-        <w:fldChar w:fldCharType="begin"/>
-      </w:r>
-      <w:r>
-        <w:instrText xml:space="preserve"> SEQ Tab</w:instrText>
-      </w:r>
-      <w:r>
-        <w:instrText xml:space="preserve">le \* ARABIC </w:instrText>
-      </w:r>
-      <w:r>
-        <w:fldChar w:fldCharType="separate"/>
-      </w:r>
-      <w:r>
-        <w:rPr>
-          <w:noProof/>
-        </w:rPr>
-        <w:t>1</w:t>
-      </w:r>
-      <w:r>
-        <w:rPr>
-          <w:noProof/>
-        </w:rPr>
-        <w:fldChar w:fldCharType="end"/>
-      </w:r>
+      <w:fldSimple w:instr=" SEQ Table \* ARABIC ">
+        <w:r>
+          <w:rPr>
+            <w:noProof/>
+          </w:rPr>
+          <w:t>1</w:t>
+        </w:r>
+      </w:fldSimple>
       <w:r>
         <w:t>. Preliminary Problem Statement</w:t>
       </w:r>
@@ -7725,45 +7570,7 @@
             <w14:round/>
           </w14:textOutline>
         </w:rPr>
-        <w:t xml:space="preserve">contact the </w:t>
-      </w:r>
-      <w:proofErr w:type="gramStart"/>
-      <w:r>
-        <w:rPr>
-          <w:sz w:val="32"/>
-          <w:szCs w:val="32"/>
-          <w:lang w:bidi="bn-BD"/>
-          <w14:shadow w14:blurRad="69850" w14:dist="43180" w14:dir="5400000" w14:sx="0" w14:sy="0" w14:kx="0" w14:ky="0" w14:algn="none">
-            <w14:srgbClr w14:val="000000">
-              <w14:alpha w14:val="35000"/>
-            </w14:srgbClr>
-          </w14:shadow>
-          <w14:textOutline w14:w="952" w14:cap="flat" w14:cmpd="sng" w14:algn="ctr">
-            <w14:noFill/>
-            <w14:prstDash w14:val="solid"/>
-            <w14:round/>
-          </w14:textOutline>
-        </w:rPr>
-        <w:t>comparers</w:t>
-      </w:r>
-      <w:proofErr w:type="gramEnd"/>
-      <w:r>
-        <w:rPr>
-          <w:sz w:val="32"/>
-          <w:szCs w:val="32"/>
-          <w:lang w:bidi="bn-BD"/>
-          <w14:shadow w14:blurRad="69850" w14:dist="43180" w14:dir="5400000" w14:sx="0" w14:sy="0" w14:kx="0" w14:ky="0" w14:algn="none">
-            <w14:srgbClr w14:val="000000">
-              <w14:alpha w14:val="35000"/>
-            </w14:srgbClr>
-          </w14:shadow>
-          <w14:textOutline w14:w="952" w14:cap="flat" w14:cmpd="sng" w14:algn="ctr">
-            <w14:noFill/>
-            <w14:prstDash w14:val="solid"/>
-            <w14:round/>
-          </w14:textOutline>
-        </w:rPr>
-        <w:t xml:space="preserve"> office who will certify that the actual copy and the newly made copy has same information. Finally the copy has to get a signature of the judge’s office to be </w:t>
+        <w:t xml:space="preserve">contact the comparers office who will certify that the actual copy and the newly made copy has same information. Finally the copy has to get a signature of the judge’s office to be </w:t>
       </w:r>
       <w:r>
         <w:rPr>
@@ -7979,9 +7786,8 @@
             <w14:round/>
           </w14:textOutline>
         </w:rPr>
-        <w:t xml:space="preserve">e are written by hand by the </w:t>
+        <w:t>e are written by hand by the gre</w:t>
       </w:r>
-      <w:proofErr w:type="spellStart"/>
       <w:r>
         <w:rPr>
           <w:sz w:val="32"/>
@@ -7998,7 +7804,7 @@
             <w14:round/>
           </w14:textOutline>
         </w:rPr>
-        <w:t>gre</w:t>
+        <w:t>f</w:t>
       </w:r>
       <w:r>
         <w:rPr>
@@ -8016,44 +7822,7 @@
             <w14:round/>
           </w14:textOutline>
         </w:rPr>
-        <w:t>f</w:t>
-      </w:r>
-      <w:r>
-        <w:rPr>
-          <w:sz w:val="32"/>
-          <w:szCs w:val="32"/>
-          <w:lang w:bidi="bn-BD"/>
-          <w14:shadow w14:blurRad="69850" w14:dist="43180" w14:dir="5400000" w14:sx="0" w14:sy="0" w14:kx="0" w14:ky="0" w14:algn="none">
-            <w14:srgbClr w14:val="000000">
-              <w14:alpha w14:val="35000"/>
-            </w14:srgbClr>
-          </w14:shadow>
-          <w14:textOutline w14:w="952" w14:cap="flat" w14:cmpd="sng" w14:algn="ctr">
-            <w14:noFill/>
-            <w14:prstDash w14:val="solid"/>
-            <w14:round/>
-          </w14:textOutline>
-        </w:rPr>
-        <w:t>fier</w:t>
-      </w:r>
-      <w:proofErr w:type="spellEnd"/>
-      <w:r>
-        <w:rPr>
-          <w:sz w:val="32"/>
-          <w:szCs w:val="32"/>
-          <w:lang w:bidi="bn-BD"/>
-          <w14:shadow w14:blurRad="69850" w14:dist="43180" w14:dir="5400000" w14:sx="0" w14:sy="0" w14:kx="0" w14:ky="0" w14:algn="none">
-            <w14:srgbClr w14:val="000000">
-              <w14:alpha w14:val="35000"/>
-            </w14:srgbClr>
-          </w14:shadow>
-          <w14:textOutline w14:w="952" w14:cap="flat" w14:cmpd="sng" w14:algn="ctr">
-            <w14:noFill/>
-            <w14:prstDash w14:val="solid"/>
-            <w14:round/>
-          </w14:textOutline>
-        </w:rPr>
-        <w:t>.</w:t>
+        <w:t>fier.</w:t>
       </w:r>
     </w:p>
     <w:p>
@@ -8151,10 +7920,8 @@
             </w14:gradFill>
           </w14:textFill>
         </w:rPr>
-        <w:t>Manag</w:t>
+        <w:t>Managing &amp; updating the running case records</w:t>
       </w:r>
-      <w:bookmarkStart w:id="0" w:name="_GoBack"/>
-      <w:bookmarkEnd w:id="0"/>
       <w:r>
         <w:rPr>
           <w:b/>
@@ -8199,12 +7966,10 @@
             </w14:gradFill>
           </w14:textFill>
         </w:rPr>
-        <w:t>ing &amp; updating the running case records</w:t>
+        <w:t xml:space="preserve">: </w:t>
       </w:r>
       <w:r>
         <w:rPr>
-          <w:b/>
-          <w:bCs/>
           <w:sz w:val="32"/>
           <w:szCs w:val="32"/>
           <w:lang w:bidi="bn-BD"/>
@@ -8218,34 +7983,8 @@
             <w14:prstDash w14:val="solid"/>
             <w14:round/>
           </w14:textOutline>
-          <w14:textFill>
-            <w14:gradFill>
-              <w14:gsLst>
-                <w14:gs w14:pos="0">
-                  <w14:schemeClr w14:val="accent6">
-                    <w14:shade w14:val="20000"/>
-                    <w14:satMod w14:val="200000"/>
-                  </w14:schemeClr>
-                </w14:gs>
-                <w14:gs w14:pos="78000">
-                  <w14:schemeClr w14:val="accent6">
-                    <w14:tint w14:val="90000"/>
-                    <w14:shade w14:val="89000"/>
-                    <w14:satMod w14:val="220000"/>
-                  </w14:schemeClr>
-                </w14:gs>
-                <w14:gs w14:pos="100000">
-                  <w14:schemeClr w14:val="accent6">
-                    <w14:tint w14:val="12000"/>
-                    <w14:satMod w14:val="255000"/>
-                  </w14:schemeClr>
-                </w14:gs>
-              </w14:gsLst>
-              <w14:lin w14:ang="5400000" w14:scaled="0"/>
-            </w14:gradFill>
-          </w14:textFill>
-        </w:rPr>
-        <w:t xml:space="preserve">: </w:t>
+        </w:rPr>
+        <w:t xml:space="preserve">There is a record book for every case. These records are updated with </w:t>
       </w:r>
       <w:r>
         <w:rPr>
@@ -8263,63 +8002,7 @@
             <w14:round/>
           </w14:textOutline>
         </w:rPr>
-        <w:t xml:space="preserve">There is a record book for every case. These records are updated with </w:t>
-      </w:r>
-      <w:r>
-        <w:rPr>
-          <w:sz w:val="32"/>
-          <w:szCs w:val="32"/>
-          <w:lang w:bidi="bn-BD"/>
-          <w14:shadow w14:blurRad="69850" w14:dist="43180" w14:dir="5400000" w14:sx="0" w14:sy="0" w14:kx="0" w14:ky="0" w14:algn="none">
-            <w14:srgbClr w14:val="000000">
-              <w14:alpha w14:val="35000"/>
-            </w14:srgbClr>
-          </w14:shadow>
-          <w14:textOutline w14:w="952" w14:cap="flat" w14:cmpd="sng" w14:algn="ctr">
-            <w14:noFill/>
-            <w14:prstDash w14:val="solid"/>
-            <w14:round/>
-          </w14:textOutline>
-        </w:rPr>
-        <w:t xml:space="preserve">the progress of the case. Managing these records </w:t>
-      </w:r>
-      <w:proofErr w:type="gramStart"/>
-      <w:r>
-        <w:rPr>
-          <w:sz w:val="32"/>
-          <w:szCs w:val="32"/>
-          <w:lang w:bidi="bn-BD"/>
-          <w14:shadow w14:blurRad="69850" w14:dist="43180" w14:dir="5400000" w14:sx="0" w14:sy="0" w14:kx="0" w14:ky="0" w14:algn="none">
-            <w14:srgbClr w14:val="000000">
-              <w14:alpha w14:val="35000"/>
-            </w14:srgbClr>
-          </w14:shadow>
-          <w14:textOutline w14:w="952" w14:cap="flat" w14:cmpd="sng" w14:algn="ctr">
-            <w14:noFill/>
-            <w14:prstDash w14:val="solid"/>
-            <w14:round/>
-          </w14:textOutline>
-        </w:rPr>
-        <w:t>are</w:t>
-      </w:r>
-      <w:proofErr w:type="gramEnd"/>
-      <w:r>
-        <w:rPr>
-          <w:sz w:val="32"/>
-          <w:szCs w:val="32"/>
-          <w:lang w:bidi="bn-BD"/>
-          <w14:shadow w14:blurRad="69850" w14:dist="43180" w14:dir="5400000" w14:sx="0" w14:sy="0" w14:kx="0" w14:ky="0" w14:algn="none">
-            <w14:srgbClr w14:val="000000">
-              <w14:alpha w14:val="35000"/>
-            </w14:srgbClr>
-          </w14:shadow>
-          <w14:textOutline w14:w="952" w14:cap="flat" w14:cmpd="sng" w14:algn="ctr">
-            <w14:noFill/>
-            <w14:prstDash w14:val="solid"/>
-            <w14:round/>
-          </w14:textOutline>
-        </w:rPr>
-        <w:t xml:space="preserve"> one of the major problems in this process. </w:t>
+        <w:t xml:space="preserve">the progress of the case. Managing these records are one of the major problems in this process. </w:t>
       </w:r>
     </w:p>
     <w:p>
@@ -9099,27 +8782,7 @@
           <w:szCs w:val="32"/>
           <w:lang w:bidi="bn-BD"/>
         </w:rPr>
-        <w:t xml:space="preserve">We must acquire data about corresponding duty officers in the police station to </w:t>
-      </w:r>
-      <w:proofErr w:type="gramStart"/>
-      <w:r>
-        <w:rPr>
-          <w:color w:val="000000" w:themeColor="text1"/>
-          <w:sz w:val="32"/>
-          <w:szCs w:val="32"/>
-          <w:lang w:bidi="bn-BD"/>
-        </w:rPr>
-        <w:t>ensure  security</w:t>
-      </w:r>
-      <w:proofErr w:type="gramEnd"/>
-      <w:r>
-        <w:rPr>
-          <w:color w:val="000000" w:themeColor="text1"/>
-          <w:sz w:val="32"/>
-          <w:szCs w:val="32"/>
-          <w:lang w:bidi="bn-BD"/>
-        </w:rPr>
-        <w:t xml:space="preserve"> and authenticity.</w:t>
+        <w:t>We must acquire data about corresponding duty officers in the police station to ensure  security and authenticity.</w:t>
       </w:r>
     </w:p>
     <w:p>
@@ -9199,29 +8862,7 @@
           <w:szCs w:val="32"/>
           <w:lang w:bidi="bn-BD"/>
         </w:rPr>
-        <w:t xml:space="preserve">To build </w:t>
-      </w:r>
-      <w:proofErr w:type="spellStart"/>
-      <w:proofErr w:type="gramStart"/>
-      <w:r>
-        <w:rPr>
-          <w:color w:val="000000" w:themeColor="text1"/>
-          <w:sz w:val="32"/>
-          <w:szCs w:val="32"/>
-          <w:lang w:bidi="bn-BD"/>
-        </w:rPr>
-        <w:t>a</w:t>
-      </w:r>
-      <w:proofErr w:type="spellEnd"/>
-      <w:proofErr w:type="gramEnd"/>
-      <w:r>
-        <w:rPr>
-          <w:color w:val="000000" w:themeColor="text1"/>
-          <w:sz w:val="32"/>
-          <w:szCs w:val="32"/>
-          <w:lang w:bidi="bn-BD"/>
-        </w:rPr>
-        <w:t xml:space="preserve"> automated cause-list we need to </w:t>
+        <w:t xml:space="preserve">To build a automated cause-list we need to </w:t>
       </w:r>
       <w:r>
         <w:rPr>
@@ -9635,25 +9276,7 @@
           <w:sz w:val="32"/>
           <w:szCs w:val="32"/>
         </w:rPr>
-        <w:t xml:space="preserve">The magistrates must be notified about </w:t>
-      </w:r>
-      <w:proofErr w:type="spellStart"/>
-      <w:r>
-        <w:rPr>
-          <w:color w:val="000000" w:themeColor="text1"/>
-          <w:sz w:val="32"/>
-          <w:szCs w:val="32"/>
-        </w:rPr>
-        <w:t>there</w:t>
-      </w:r>
-      <w:proofErr w:type="spellEnd"/>
-      <w:r>
-        <w:rPr>
-          <w:color w:val="000000" w:themeColor="text1"/>
-          <w:sz w:val="32"/>
-          <w:szCs w:val="32"/>
-        </w:rPr>
-        <w:t xml:space="preserve"> assignment to different zone and the cases under them via an interface.</w:t>
+        <w:t>The magistrates must be notified about there assignment to different zone and the cases under them via an interface.</w:t>
       </w:r>
       <w:r>
         <w:rPr>
@@ -10329,8 +9952,19 @@
           <w:sz w:val="32"/>
           <w:szCs w:val="32"/>
         </w:rPr>
-        <w:t xml:space="preserve"> cause-list should be one of our  </w:t>
+        <w:t xml:space="preserve"> cause-list should </w:t>
       </w:r>
+      <w:r>
+        <w:rPr>
+          <w:bCs/>
+          <w:color w:val="000000" w:themeColor="text1"/>
+          <w:sz w:val="32"/>
+          <w:szCs w:val="32"/>
+        </w:rPr>
+        <w:t>be one of our process.</w:t>
+      </w:r>
+      <w:bookmarkStart w:id="0" w:name="_GoBack"/>
+      <w:bookmarkEnd w:id="0"/>
     </w:p>
     <w:p>
       <w:pPr>
@@ -10371,27 +10005,7 @@
           <w:sz w:val="32"/>
           <w:szCs w:val="32"/>
         </w:rPr>
-        <w:t xml:space="preserve">The </w:t>
-      </w:r>
-      <w:proofErr w:type="spellStart"/>
-      <w:r>
-        <w:rPr>
-          <w:bCs/>
-          <w:color w:val="000000" w:themeColor="text1"/>
-          <w:sz w:val="32"/>
-          <w:szCs w:val="32"/>
-        </w:rPr>
-        <w:t>greffier</w:t>
-      </w:r>
-      <w:proofErr w:type="spellEnd"/>
-      <w:r>
-        <w:rPr>
-          <w:bCs/>
-          <w:color w:val="000000" w:themeColor="text1"/>
-          <w:sz w:val="32"/>
-          <w:szCs w:val="32"/>
-        </w:rPr>
-        <w:t xml:space="preserve"> documents every phase of trial like witnesses, argument and finally judgment. These documents have to be preserved for later use. </w:t>
+        <w:t xml:space="preserve">The greffier documents every phase of trial like witnesses, argument and finally judgment. These documents have to be preserved for later use. </w:t>
       </w:r>
       <w:r>
         <w:rPr>
@@ -11094,27 +10708,7 @@
           <w:sz w:val="32"/>
           <w:szCs w:val="32"/>
         </w:rPr>
-        <w:t xml:space="preserve">quickening the process by providing </w:t>
-      </w:r>
-      <w:proofErr w:type="spellStart"/>
-      <w:proofErr w:type="gramStart"/>
-      <w:r>
-        <w:rPr>
-          <w:color w:val="000000" w:themeColor="text1"/>
-          <w:sz w:val="32"/>
-          <w:szCs w:val="32"/>
-        </w:rPr>
-        <w:t>a</w:t>
-      </w:r>
-      <w:proofErr w:type="spellEnd"/>
-      <w:proofErr w:type="gramEnd"/>
-      <w:r>
-        <w:rPr>
-          <w:color w:val="000000" w:themeColor="text1"/>
-          <w:sz w:val="32"/>
-          <w:szCs w:val="32"/>
-        </w:rPr>
-        <w:t xml:space="preserve"> easy alternative than saving time.</w:t>
+        <w:t>quickening the process by providing a easy alternative than saving time.</w:t>
       </w:r>
     </w:p>
     <w:p>
@@ -11229,25 +10823,7 @@
           <w:sz w:val="32"/>
           <w:szCs w:val="32"/>
         </w:rPr>
-        <w:t xml:space="preserve">: Huge data </w:t>
-      </w:r>
-      <w:proofErr w:type="gramStart"/>
-      <w:r>
-        <w:rPr>
-          <w:color w:val="000000" w:themeColor="text1"/>
-          <w:sz w:val="32"/>
-          <w:szCs w:val="32"/>
-        </w:rPr>
-        <w:t>transfer are</w:t>
-      </w:r>
-      <w:proofErr w:type="gramEnd"/>
-      <w:r>
-        <w:rPr>
-          <w:color w:val="000000" w:themeColor="text1"/>
-          <w:sz w:val="32"/>
-          <w:szCs w:val="32"/>
-        </w:rPr>
-        <w:t xml:space="preserve"> required to combine subsystem between each other. </w:t>
+        <w:t xml:space="preserve">: Huge data transfer are required to combine subsystem between each other. </w:t>
       </w:r>
     </w:p>
     <w:p>
@@ -16221,7 +15797,7 @@
         <v:path o:extrusionok="f" gradientshapeok="t" o:connecttype="rect"/>
         <o:lock v:ext="edit" aspectratio="t"/>
       </v:shapetype>
-      <v:shape id="_x0000_i1031" type="#_x0000_t75" style="width:11.25pt;height:11.25pt" o:bullet="t">
+      <v:shape id="_x0000_i1088" type="#_x0000_t75" style="width:11.25pt;height:11.25pt" o:bullet="t">
         <v:imagedata r:id="rId1" o:title="mso8A2A"/>
       </v:shape>
     </w:pict>
@@ -21655,7 +21231,7 @@
 </file>
 
 <file path=customXml/itemProps2.xml><?xml version="1.0" encoding="utf-8"?>
-<ds:datastoreItem xmlns:ds="http://schemas.openxmlformats.org/officeDocument/2006/customXml" ds:itemID="{CD754463-28B2-4944-A850-0FD10BA557C8}">
+<ds:datastoreItem xmlns:ds="http://schemas.openxmlformats.org/officeDocument/2006/customXml" ds:itemID="{4F7BD650-811D-4182-880E-DB801E1D9223}">
   <ds:schemaRefs>
     <ds:schemaRef ds:uri="http://schemas.openxmlformats.org/officeDocument/2006/bibliography"/>
   </ds:schemaRefs>

</xml_diff>